<commit_message>
CUN Compras Central de Materia Prima
</commit_message>
<xml_diff>
--- a/02 - Modelo de Negocio/Sucursal/Ventas en sucursal/CUN_2_Entregar mercaderia.docx
+++ b/02 - Modelo de Negocio/Sucursal/Ventas en sucursal/CUN_2_Entregar mercaderia.docx
@@ -7,7 +7,6 @@
         <w:rPr>
           <w:rFonts w:asciiTheme="minorHAnsi" w:hAnsiTheme="minorHAnsi" w:cstheme="minorHAnsi"/>
           <w:b/>
-          <w:sz w:val="28"/>
           <w:u w:val="single"/>
           <w:lang w:val="es-ES_tradnl"/>
         </w:rPr>
@@ -16,7 +15,6 @@
         <w:rPr>
           <w:rFonts w:asciiTheme="minorHAnsi" w:hAnsiTheme="minorHAnsi" w:cstheme="minorHAnsi"/>
           <w:b/>
-          <w:sz w:val="28"/>
           <w:u w:val="single"/>
           <w:lang w:val="es-ES_tradnl"/>
         </w:rPr>
@@ -25,7 +23,6 @@
       <w:r>
         <w:rPr>
           <w:rFonts w:asciiTheme="minorHAnsi" w:hAnsiTheme="minorHAnsi" w:cstheme="minorHAnsi"/>
-          <w:sz w:val="28"/>
           <w:lang w:val="es-ES_tradnl"/>
         </w:rPr>
         <w:t>VENTAS</w:t>
@@ -148,6 +145,65 @@
         </w:rPr>
         <w:t>Responsable de</w:t>
       </w:r>
+      <w:r>
+        <w:rPr>
+          <w:rFonts w:asciiTheme="minorHAnsi" w:hAnsiTheme="minorHAnsi" w:cstheme="minorHAnsi"/>
+          <w:sz w:val="22"/>
+          <w:lang w:val="es-ES_tradnl"/>
+        </w:rPr>
+        <w:t xml:space="preserve"> </w:t>
+      </w:r>
+      <w:r>
+        <w:rPr>
+          <w:rFonts w:asciiTheme="minorHAnsi" w:hAnsiTheme="minorHAnsi" w:cstheme="minorHAnsi"/>
+          <w:b/>
+          <w:sz w:val="22"/>
+          <w:lang w:val="es-ES_tradnl"/>
+        </w:rPr>
+        <w:t>despacho</w:t>
+      </w:r>
+      <w:r>
+        <w:rPr>
+          <w:rFonts w:asciiTheme="minorHAnsi" w:hAnsiTheme="minorHAnsi" w:cstheme="minorHAnsi"/>
+          <w:sz w:val="22"/>
+          <w:lang w:val="es-ES_tradnl"/>
+        </w:rPr>
+        <w:t xml:space="preserve"> con la </w:t>
+      </w:r>
+      <w:r>
+        <w:rPr>
+          <w:rFonts w:asciiTheme="minorHAnsi" w:hAnsiTheme="minorHAnsi" w:cstheme="minorHAnsi"/>
+          <w:color w:val="FF0000"/>
+          <w:sz w:val="22"/>
+          <w:lang w:val="es-ES_tradnl"/>
+        </w:rPr>
+        <w:t xml:space="preserve">factura </w:t>
+      </w:r>
+      <w:r>
+        <w:rPr>
+          <w:rFonts w:asciiTheme="minorHAnsi" w:hAnsiTheme="minorHAnsi" w:cstheme="minorHAnsi"/>
+          <w:sz w:val="22"/>
+          <w:lang w:val="es-ES_tradnl"/>
+        </w:rPr>
+        <w:t xml:space="preserve">paga para el retiro de las </w:t>
+      </w:r>
+      <w:r>
+        <w:rPr>
+          <w:rFonts w:asciiTheme="minorHAnsi" w:hAnsiTheme="minorHAnsi" w:cstheme="minorHAnsi"/>
+          <w:color w:val="FF0000"/>
+          <w:sz w:val="22"/>
+          <w:lang w:val="es-ES_tradnl"/>
+        </w:rPr>
+        <w:t xml:space="preserve">mercaderías </w:t>
+      </w:r>
+      <w:r>
+        <w:rPr>
+          <w:rFonts w:asciiTheme="minorHAnsi" w:hAnsiTheme="minorHAnsi" w:cstheme="minorHAnsi"/>
+          <w:sz w:val="22"/>
+          <w:lang w:val="es-ES_tradnl"/>
+        </w:rPr>
+        <w:t xml:space="preserve">que </w:t>
+      </w:r>
       <w:bookmarkStart w:id="0" w:name="_GoBack"/>
       <w:bookmarkEnd w:id="0"/>
       <w:r>
@@ -156,58 +212,7 @@
           <w:sz w:val="22"/>
           <w:lang w:val="es-ES_tradnl"/>
         </w:rPr>
-        <w:t xml:space="preserve"> </w:t>
-      </w:r>
-      <w:r>
-        <w:rPr>
-          <w:rFonts w:asciiTheme="minorHAnsi" w:hAnsiTheme="minorHAnsi" w:cstheme="minorHAnsi"/>
-          <w:b/>
-          <w:sz w:val="22"/>
-          <w:lang w:val="es-ES_tradnl"/>
-        </w:rPr>
-        <w:t>despacho</w:t>
-      </w:r>
-      <w:r>
-        <w:rPr>
-          <w:rFonts w:asciiTheme="minorHAnsi" w:hAnsiTheme="minorHAnsi" w:cstheme="minorHAnsi"/>
-          <w:sz w:val="22"/>
-          <w:lang w:val="es-ES_tradnl"/>
-        </w:rPr>
-        <w:t xml:space="preserve"> con la </w:t>
-      </w:r>
-      <w:r>
-        <w:rPr>
-          <w:rFonts w:asciiTheme="minorHAnsi" w:hAnsiTheme="minorHAnsi" w:cstheme="minorHAnsi"/>
-          <w:color w:val="FF0000"/>
-          <w:sz w:val="22"/>
-          <w:lang w:val="es-ES_tradnl"/>
-        </w:rPr>
-        <w:t xml:space="preserve">factura </w:t>
-      </w:r>
-      <w:r>
-        <w:rPr>
-          <w:rFonts w:asciiTheme="minorHAnsi" w:hAnsiTheme="minorHAnsi" w:cstheme="minorHAnsi"/>
-          <w:sz w:val="22"/>
-          <w:lang w:val="es-ES_tradnl"/>
-        </w:rPr>
-        <w:t xml:space="preserve">paga para el retiro de las </w:t>
-      </w:r>
-      <w:r>
-        <w:rPr>
-          <w:rFonts w:asciiTheme="minorHAnsi" w:hAnsiTheme="minorHAnsi" w:cstheme="minorHAnsi"/>
-          <w:color w:val="FF0000"/>
-          <w:sz w:val="22"/>
-          <w:lang w:val="es-ES_tradnl"/>
-        </w:rPr>
-        <w:t xml:space="preserve">mercaderías </w:t>
-      </w:r>
-      <w:r>
-        <w:rPr>
-          <w:rFonts w:asciiTheme="minorHAnsi" w:hAnsiTheme="minorHAnsi" w:cstheme="minorHAnsi"/>
-          <w:sz w:val="22"/>
-          <w:lang w:val="es-ES_tradnl"/>
-        </w:rPr>
-        <w:t>que retirará presencialmente.</w:t>
+        <w:t>retirará presencialmente.</w:t>
       </w:r>
     </w:p>
     <w:p>

</xml_diff>